<commit_message>
Se agrega video de presentación más jupyter notebook final_2025_11_11
</commit_message>
<xml_diff>
--- a/Anteproyecto_Cynthia_Rojas_2025_10_27.docx
+++ b/Anteproyecto_Cynthia_Rojas_2025_10_27.docx
@@ -8,6 +8,7 @@
         <w:jc w:val="both"/>
         <w:rPr>
           <w:rFonts w:asciiTheme="majorHAnsi" w:hAnsiTheme="majorHAnsi" w:cstheme="majorHAnsi"/>
+          <w:color w:val="EE0000"/>
           <w:lang w:val="es-ES"/>
         </w:rPr>
       </w:pPr>
@@ -33,9 +34,34 @@
           <w:rFonts w:asciiTheme="majorHAnsi" w:hAnsiTheme="majorHAnsi" w:cstheme="majorHAnsi"/>
           <w:lang w:val="es-ES"/>
         </w:rPr>
-        <w:t>Diseño básico en Python de vigas de Hormigón Armado, sometidas a esfuerzos de flexo compresión y cortante</w:t>
-      </w:r>
-      <w:r>
+        <w:t>Diseño básico en Python de vigas de Hormigón Armado</w:t>
+      </w:r>
+      <w:r>
+        <w:rPr>
+          <w:rFonts w:asciiTheme="majorHAnsi" w:hAnsiTheme="majorHAnsi" w:cstheme="majorHAnsi"/>
+          <w:lang w:val="es-ES"/>
+        </w:rPr>
+        <w:t xml:space="preserve"> simplemente apoyadas</w:t>
+      </w:r>
+      <w:r>
+        <w:rPr>
+          <w:rFonts w:asciiTheme="majorHAnsi" w:hAnsiTheme="majorHAnsi" w:cstheme="majorHAnsi"/>
+          <w:lang w:val="es-ES"/>
+        </w:rPr>
+        <w:t>, sometidas a esfuerzos de flex</w:t>
+      </w:r>
+      <w:r>
+        <w:rPr>
+          <w:rFonts w:asciiTheme="majorHAnsi" w:hAnsiTheme="majorHAnsi" w:cstheme="majorHAnsi"/>
+          <w:lang w:val="es-ES"/>
+        </w:rPr>
+        <w:t>ión</w:t>
+      </w:r>
+      <w:r>
+        <w:rPr>
+          <w:rFonts w:asciiTheme="majorHAnsi" w:hAnsiTheme="majorHAnsi" w:cstheme="majorHAnsi"/>
+          <w:lang w:val="es-ES"/>
+        </w:rPr>
         <w:t xml:space="preserve"> </w:t>
       </w:r>
       <w:r>
@@ -43,84 +69,73 @@
           <w:rFonts w:asciiTheme="majorHAnsi" w:hAnsiTheme="majorHAnsi" w:cstheme="majorHAnsi"/>
           <w:lang w:val="es-ES"/>
         </w:rPr>
-        <w:t xml:space="preserve">con normas </w:t>
-      </w:r>
-      <w:r>
-        <w:rPr>
-          <w:rFonts w:asciiTheme="majorHAnsi" w:hAnsiTheme="majorHAnsi" w:cstheme="majorHAnsi"/>
-          <w:lang w:val="es-ES"/>
-        </w:rPr>
-        <w:t>ACI / CIRSOC</w:t>
-      </w:r>
-      <w:r>
-        <w:rPr>
-          <w:rFonts w:asciiTheme="majorHAnsi" w:hAnsiTheme="majorHAnsi" w:cstheme="majorHAnsi"/>
-          <w:lang w:val="es-ES"/>
-        </w:rPr>
-        <w:t>. Resistencia admisible y optimización en base a su sección y longitud.</w:t>
-      </w:r>
-    </w:p>
-    <w:p>
-      <w:pPr>
-        <w:pStyle w:val="NormalWeb"/>
-        <w:jc w:val="both"/>
-        <w:rPr>
-          <w:rFonts w:asciiTheme="majorHAnsi" w:hAnsiTheme="majorHAnsi" w:cstheme="majorHAnsi"/>
-          <w:color w:val="EE0000"/>
-          <w:lang w:val="es-ES"/>
-        </w:rPr>
-      </w:pPr>
-      <w:r>
-        <w:rPr>
-          <w:rFonts w:asciiTheme="majorHAnsi" w:hAnsiTheme="majorHAnsi" w:cstheme="majorHAnsi"/>
-          <w:b/>
-          <w:bCs/>
-          <w:color w:val="EE0000"/>
-          <w:lang w:val="es-ES"/>
-        </w:rPr>
-        <w:t xml:space="preserve">---- </w:t>
-      </w:r>
-      <w:r>
-        <w:rPr>
-          <w:rFonts w:asciiTheme="majorHAnsi" w:hAnsiTheme="majorHAnsi" w:cstheme="majorHAnsi"/>
-          <w:b/>
-          <w:bCs/>
-          <w:color w:val="EE0000"/>
-          <w:lang w:val="es-ES"/>
-        </w:rPr>
-        <w:t>Antes:</w:t>
-      </w:r>
-      <w:r>
-        <w:rPr>
-          <w:rFonts w:asciiTheme="majorHAnsi" w:hAnsiTheme="majorHAnsi" w:cstheme="majorHAnsi"/>
-          <w:color w:val="EE0000"/>
-          <w:lang w:val="es-ES"/>
-        </w:rPr>
+        <w:t>simple</w:t>
+      </w:r>
+      <w:r>
+        <w:rPr>
+          <w:rFonts w:asciiTheme="majorHAnsi" w:hAnsiTheme="majorHAnsi" w:cstheme="majorHAnsi"/>
+          <w:lang w:val="es-ES"/>
+        </w:rPr>
+        <w:t xml:space="preserve"> y cortante</w:t>
+      </w:r>
+      <w:r>
         <w:t xml:space="preserve"> </w:t>
       </w:r>
       <w:r>
         <w:rPr>
           <w:rFonts w:asciiTheme="majorHAnsi" w:hAnsiTheme="majorHAnsi" w:cstheme="majorHAnsi"/>
-          <w:color w:val="EE0000"/>
-          <w:lang w:val="es-ES"/>
-        </w:rPr>
-        <w:t>Análisis de Resistencias admisibles a la flexo compresión de Vigas de Hormigón Armado en Python para una empresa de Prefabricados. (Vigas de Hormigón Armado hechas en plantas industriales). Para su posterior optimización en base a su longitud, sección y fck (Resistencia Característica</w:t>
-      </w:r>
-      <w:r>
-        <w:rPr>
-          <w:rFonts w:asciiTheme="majorHAnsi" w:hAnsiTheme="majorHAnsi" w:cstheme="majorHAnsi"/>
-          <w:color w:val="EE0000"/>
-          <w:lang w:val="es-ES"/>
-        </w:rPr>
-        <w:t xml:space="preserve">). </w:t>
-      </w:r>
-      <w:r>
-        <w:rPr>
-          <w:rFonts w:asciiTheme="majorHAnsi" w:hAnsiTheme="majorHAnsi" w:cstheme="majorHAnsi"/>
-          <w:color w:val="EE0000"/>
-          <w:lang w:val="es-ES"/>
-        </w:rPr>
-        <w:t>----</w:t>
+          <w:lang w:val="es-ES"/>
+        </w:rPr>
+        <w:t>con</w:t>
+      </w:r>
+      <w:r>
+        <w:rPr>
+          <w:rFonts w:asciiTheme="majorHAnsi" w:hAnsiTheme="majorHAnsi" w:cstheme="majorHAnsi"/>
+          <w:lang w:val="es-ES"/>
+        </w:rPr>
+        <w:t xml:space="preserve"> la</w:t>
+      </w:r>
+      <w:r>
+        <w:rPr>
+          <w:rFonts w:asciiTheme="majorHAnsi" w:hAnsiTheme="majorHAnsi" w:cstheme="majorHAnsi"/>
+          <w:lang w:val="es-ES"/>
+        </w:rPr>
+        <w:t xml:space="preserve"> norma ACI </w:t>
+      </w:r>
+      <w:r>
+        <w:rPr>
+          <w:rFonts w:asciiTheme="majorHAnsi" w:hAnsiTheme="majorHAnsi" w:cstheme="majorHAnsi"/>
+          <w:lang w:val="es-ES"/>
+        </w:rPr>
+        <w:t>318</w:t>
+      </w:r>
+      <w:r>
+        <w:rPr>
+          <w:rFonts w:asciiTheme="majorHAnsi" w:hAnsiTheme="majorHAnsi" w:cstheme="majorHAnsi"/>
+          <w:lang w:val="es-ES"/>
+        </w:rPr>
+        <w:t>. Resistencia admisible en base a su sección</w:t>
+      </w:r>
+      <w:r>
+        <w:rPr>
+          <w:rFonts w:asciiTheme="majorHAnsi" w:hAnsiTheme="majorHAnsi" w:cstheme="majorHAnsi"/>
+          <w:lang w:val="es-ES"/>
+        </w:rPr>
+        <w:t>,</w:t>
+      </w:r>
+      <w:r>
+        <w:rPr>
+          <w:rFonts w:asciiTheme="majorHAnsi" w:hAnsiTheme="majorHAnsi" w:cstheme="majorHAnsi"/>
+          <w:lang w:val="es-ES"/>
+        </w:rPr>
+        <w:t xml:space="preserve"> longitud</w:t>
+      </w:r>
+      <w:r>
+        <w:rPr>
+          <w:rFonts w:asciiTheme="majorHAnsi" w:hAnsiTheme="majorHAnsi" w:cstheme="majorHAnsi"/>
+          <w:lang w:val="es-ES"/>
+        </w:rPr>
+        <w:t xml:space="preserve"> y propiedades mecánicas del hormigón y acero.</w:t>
       </w:r>
     </w:p>
     <w:p>
@@ -175,6 +190,13 @@
           <w:rFonts w:asciiTheme="majorHAnsi" w:hAnsiTheme="majorHAnsi" w:cstheme="majorHAnsi"/>
           <w:lang w:val="es-ES"/>
         </w:rPr>
+        <w:t xml:space="preserve"> simplemente apoyadas</w:t>
+      </w:r>
+      <w:r>
+        <w:rPr>
+          <w:rFonts w:asciiTheme="majorHAnsi" w:hAnsiTheme="majorHAnsi" w:cstheme="majorHAnsi"/>
+          <w:lang w:val="es-ES"/>
+        </w:rPr>
         <w:t xml:space="preserve">, evaluando su </w:t>
       </w:r>
       <w:r>
@@ -182,68 +204,84 @@
           <w:rFonts w:asciiTheme="majorHAnsi" w:hAnsiTheme="majorHAnsi" w:cstheme="majorHAnsi"/>
           <w:lang w:val="es-ES"/>
         </w:rPr>
-        <w:t>comportamiento estructural frente a flexo-compresión y cortante, utilizando métodos de resistencia admisible</w:t>
-      </w:r>
-      <w:r>
-        <w:rPr>
-          <w:rFonts w:asciiTheme="majorHAnsi" w:hAnsiTheme="majorHAnsi" w:cstheme="majorHAnsi"/>
-          <w:lang w:val="es-ES"/>
-        </w:rPr>
-        <w:t xml:space="preserve"> y permitiendo </w:t>
-      </w:r>
-      <w:r>
-        <w:rPr>
-          <w:rFonts w:asciiTheme="majorHAnsi" w:hAnsiTheme="majorHAnsi" w:cstheme="majorHAnsi"/>
-          <w:lang w:val="es-ES"/>
-        </w:rPr>
-        <w:t>optimizar dimensiones</w:t>
-      </w:r>
-      <w:r>
-        <w:rPr>
-          <w:rFonts w:asciiTheme="majorHAnsi" w:hAnsiTheme="majorHAnsi" w:cstheme="majorHAnsi"/>
-          <w:lang w:val="es-ES"/>
-        </w:rPr>
-        <w:t xml:space="preserve"> y cuantías de acero según parámetros geométricos y de carga.</w:t>
-      </w:r>
-    </w:p>
-    <w:p>
-      <w:pPr>
-        <w:pStyle w:val="NormalWeb"/>
-        <w:jc w:val="both"/>
-        <w:rPr>
-          <w:rFonts w:asciiTheme="majorHAnsi" w:hAnsiTheme="majorHAnsi" w:cstheme="majorHAnsi"/>
-          <w:lang w:val="es-ES"/>
-        </w:rPr>
-      </w:pPr>
-      <w:r>
-        <w:rPr>
-          <w:rFonts w:asciiTheme="majorHAnsi" w:hAnsiTheme="majorHAnsi" w:cstheme="majorHAnsi"/>
-          <w:lang w:val="es-ES"/>
-        </w:rPr>
-        <w:t xml:space="preserve">De esta forma, se busca facilitar la toma de decisiones en </w:t>
-      </w:r>
-      <w:r>
-        <w:rPr>
-          <w:rFonts w:asciiTheme="majorHAnsi" w:hAnsiTheme="majorHAnsi" w:cstheme="majorHAnsi"/>
-          <w:b/>
-          <w:bCs/>
-          <w:lang w:val="es-ES"/>
-        </w:rPr>
-        <w:t xml:space="preserve">etapas preliminares </w:t>
-      </w:r>
-      <w:r>
-        <w:rPr>
-          <w:rFonts w:asciiTheme="majorHAnsi" w:hAnsiTheme="majorHAnsi" w:cstheme="majorHAnsi"/>
-          <w:lang w:val="es-ES"/>
-        </w:rPr>
-        <w:t>al cálculo final y al</w:t>
-      </w:r>
-      <w:r>
-        <w:rPr>
-          <w:rFonts w:asciiTheme="majorHAnsi" w:hAnsiTheme="majorHAnsi" w:cstheme="majorHAnsi"/>
-          <w:lang w:val="es-ES"/>
-        </w:rPr>
-        <w:t xml:space="preserve"> proyecto, disminuyendo tiempos de cálculo y asegurando verificaciones estructurales dentro del marco normativo vigente.</w:t>
+        <w:t>comportamiento estructural frente a flex</w:t>
+      </w:r>
+      <w:r>
+        <w:rPr>
+          <w:rFonts w:asciiTheme="majorHAnsi" w:hAnsiTheme="majorHAnsi" w:cstheme="majorHAnsi"/>
+          <w:lang w:val="es-ES"/>
+        </w:rPr>
+        <w:t>ión simple</w:t>
+      </w:r>
+      <w:r>
+        <w:rPr>
+          <w:rFonts w:asciiTheme="majorHAnsi" w:hAnsiTheme="majorHAnsi" w:cstheme="majorHAnsi"/>
+          <w:lang w:val="es-ES"/>
+        </w:rPr>
+        <w:t xml:space="preserve"> y cortante, utilizando métodos de resistencia admisible</w:t>
+      </w:r>
+      <w:r>
+        <w:rPr>
+          <w:rFonts w:asciiTheme="majorHAnsi" w:hAnsiTheme="majorHAnsi" w:cstheme="majorHAnsi"/>
+          <w:lang w:val="es-ES"/>
+        </w:rPr>
+        <w:t xml:space="preserve"> </w:t>
+      </w:r>
+      <w:r>
+        <w:rPr>
+          <w:rFonts w:asciiTheme="majorHAnsi" w:hAnsiTheme="majorHAnsi" w:cstheme="majorHAnsi"/>
+          <w:lang w:val="es-ES"/>
+        </w:rPr>
+        <w:t>asignando secciones,</w:t>
+      </w:r>
+      <w:r>
+        <w:rPr>
+          <w:rFonts w:asciiTheme="majorHAnsi" w:hAnsiTheme="majorHAnsi" w:cstheme="majorHAnsi"/>
+          <w:lang w:val="es-ES"/>
+        </w:rPr>
+        <w:t xml:space="preserve"> </w:t>
+      </w:r>
+      <w:r>
+        <w:rPr>
+          <w:rFonts w:asciiTheme="majorHAnsi" w:hAnsiTheme="majorHAnsi" w:cstheme="majorHAnsi"/>
+          <w:lang w:val="es-ES"/>
+        </w:rPr>
+        <w:t xml:space="preserve">propiedades de los materiales, </w:t>
+      </w:r>
+      <w:r>
+        <w:rPr>
+          <w:rFonts w:asciiTheme="majorHAnsi" w:hAnsiTheme="majorHAnsi" w:cstheme="majorHAnsi"/>
+          <w:lang w:val="es-ES"/>
+        </w:rPr>
+        <w:t>cuantías de acero</w:t>
+      </w:r>
+      <w:r>
+        <w:rPr>
+          <w:rFonts w:asciiTheme="majorHAnsi" w:hAnsiTheme="majorHAnsi" w:cstheme="majorHAnsi"/>
+          <w:lang w:val="es-ES"/>
+        </w:rPr>
+        <w:t>,</w:t>
+      </w:r>
+      <w:r>
+        <w:rPr>
+          <w:rFonts w:asciiTheme="majorHAnsi" w:hAnsiTheme="majorHAnsi" w:cstheme="majorHAnsi"/>
+          <w:lang w:val="es-ES"/>
+        </w:rPr>
+        <w:t xml:space="preserve"> parámetros geométricos y </w:t>
+      </w:r>
+      <w:r>
+        <w:rPr>
+          <w:rFonts w:asciiTheme="majorHAnsi" w:hAnsiTheme="majorHAnsi" w:cstheme="majorHAnsi"/>
+          <w:lang w:val="es-ES"/>
+        </w:rPr>
+        <w:t>cargas</w:t>
+      </w:r>
+      <w:r>
+        <w:rPr>
+          <w:rFonts w:asciiTheme="majorHAnsi" w:hAnsiTheme="majorHAnsi" w:cstheme="majorHAnsi"/>
+          <w:lang w:val="es-ES"/>
+        </w:rPr>
+        <w:t>.</w:t>
       </w:r>
     </w:p>
     <w:p>
@@ -283,21 +321,35 @@
           <w:rFonts w:asciiTheme="majorHAnsi" w:hAnsiTheme="majorHAnsi" w:cstheme="majorHAnsi"/>
           <w:lang w:val="es-ES"/>
         </w:rPr>
-        <w:t>Desarrollar una aplicación en Python que permita realizar el diseño básico de vigas de hormigón armado, considerando flexo-compresión y esfuerzo cortante, aplicando criterios de resistencia admisible, y que además optimice la selección de la sección y longitud de la viga de acuerdo con las normas de diseño vigentes</w:t>
-      </w:r>
-      <w:r>
-        <w:rPr>
-          <w:rFonts w:asciiTheme="majorHAnsi" w:hAnsiTheme="majorHAnsi" w:cstheme="majorHAnsi"/>
-          <w:lang w:val="es-ES"/>
-        </w:rPr>
-        <w:t xml:space="preserve"> (ACI / CIRSOC)</w:t>
-      </w:r>
-      <w:r>
-        <w:rPr>
-          <w:rFonts w:asciiTheme="majorHAnsi" w:hAnsiTheme="majorHAnsi" w:cstheme="majorHAnsi"/>
-          <w:lang w:val="es-ES"/>
-        </w:rPr>
-        <w:t>.</w:t>
+        <w:t xml:space="preserve">Desarrollar una aplicación en Python que permita realizar el diseño básico de vigas de hormigón armado, considerando </w:t>
+      </w:r>
+      <w:r>
+        <w:rPr>
+          <w:rFonts w:asciiTheme="majorHAnsi" w:hAnsiTheme="majorHAnsi" w:cstheme="majorHAnsi"/>
+          <w:lang w:val="es-ES"/>
+        </w:rPr>
+        <w:t>flexión simple</w:t>
+      </w:r>
+      <w:r>
+        <w:rPr>
+          <w:rFonts w:asciiTheme="majorHAnsi" w:hAnsiTheme="majorHAnsi" w:cstheme="majorHAnsi"/>
+          <w:lang w:val="es-ES"/>
+        </w:rPr>
+        <w:t xml:space="preserve"> y esfuerzo cortante, aplicando criterios de resistencia admisible con las normas de diseño vigentes</w:t>
+      </w:r>
+      <w:r>
+        <w:rPr>
+          <w:rFonts w:asciiTheme="majorHAnsi" w:hAnsiTheme="majorHAnsi" w:cstheme="majorHAnsi"/>
+          <w:lang w:val="es-ES"/>
+        </w:rPr>
+        <w:t xml:space="preserve"> ACI </w:t>
+      </w:r>
+      <w:r>
+        <w:rPr>
+          <w:rFonts w:asciiTheme="majorHAnsi" w:hAnsiTheme="majorHAnsi" w:cstheme="majorHAnsi"/>
+          <w:lang w:val="es-ES"/>
+        </w:rPr>
+        <w:t>318.</w:t>
       </w:r>
     </w:p>
     <w:p>
@@ -356,7 +408,7 @@
           <w:rFonts w:asciiTheme="majorHAnsi" w:hAnsiTheme="majorHAnsi" w:cstheme="majorHAnsi"/>
           <w:lang w:val="es-ES"/>
         </w:rPr>
-        <w:t xml:space="preserve">Programar el </w:t>
+        <w:t xml:space="preserve">Implementar un módulo que </w:t>
       </w:r>
       <w:r>
         <w:rPr>
@@ -365,28 +417,45 @@
           <w:bCs/>
           <w:lang w:val="es-ES"/>
         </w:rPr>
-        <w:t>cálculo de capacidad resistente</w:t>
-      </w:r>
-      <w:r>
-        <w:rPr>
-          <w:rFonts w:asciiTheme="majorHAnsi" w:hAnsiTheme="majorHAnsi" w:cstheme="majorHAnsi"/>
-          <w:lang w:val="es-ES"/>
-        </w:rPr>
-        <w:t xml:space="preserve"> a flexión, compresión y cortante según reglamento local (</w:t>
-      </w:r>
-      <w:r>
-        <w:rPr>
-          <w:rFonts w:asciiTheme="majorHAnsi" w:hAnsiTheme="majorHAnsi" w:cstheme="majorHAnsi"/>
-          <w:lang w:val="es-ES"/>
-        </w:rPr>
-        <w:t>ej.</w:t>
-      </w:r>
-      <w:r>
-        <w:rPr>
-          <w:rFonts w:asciiTheme="majorHAnsi" w:hAnsiTheme="majorHAnsi" w:cstheme="majorHAnsi"/>
-          <w:lang w:val="es-ES"/>
-        </w:rPr>
-        <w:t>: CIRSOC, ACI, EHE u otro elegido).</w:t>
+        <w:t xml:space="preserve">permita graficar diagramas de </w:t>
+      </w:r>
+      <w:r>
+        <w:rPr>
+          <w:rFonts w:asciiTheme="majorHAnsi" w:hAnsiTheme="majorHAnsi" w:cstheme="majorHAnsi"/>
+          <w:lang w:val="es-ES"/>
+        </w:rPr>
+        <w:t>momentos flectores</w:t>
+      </w:r>
+      <w:r>
+        <w:rPr>
+          <w:rFonts w:asciiTheme="majorHAnsi" w:hAnsiTheme="majorHAnsi" w:cstheme="majorHAnsi"/>
+          <w:lang w:val="es-ES"/>
+        </w:rPr>
+        <w:t>,</w:t>
+      </w:r>
+      <w:r>
+        <w:rPr>
+          <w:rFonts w:asciiTheme="majorHAnsi" w:hAnsiTheme="majorHAnsi" w:cstheme="majorHAnsi"/>
+          <w:lang w:val="es-ES"/>
+        </w:rPr>
+        <w:t xml:space="preserve"> fuerzas cortantes</w:t>
+      </w:r>
+      <w:r>
+        <w:rPr>
+          <w:rFonts w:asciiTheme="majorHAnsi" w:hAnsiTheme="majorHAnsi" w:cstheme="majorHAnsi"/>
+          <w:lang w:val="es-ES"/>
+        </w:rPr>
+        <w:t xml:space="preserve"> y elástica</w:t>
+      </w:r>
+      <w:r>
+        <w:rPr>
+          <w:rFonts w:asciiTheme="majorHAnsi" w:hAnsiTheme="majorHAnsi" w:cstheme="majorHAnsi"/>
+          <w:lang w:val="es-ES"/>
+        </w:rPr>
+        <w:t xml:space="preserve"> aplicadas a la viga</w:t>
+      </w:r>
+      <w:r>
+        <w:t>.</w:t>
       </w:r>
     </w:p>
     <w:p>
@@ -406,7 +475,7 @@
           <w:rFonts w:asciiTheme="majorHAnsi" w:hAnsiTheme="majorHAnsi" w:cstheme="majorHAnsi"/>
           <w:lang w:val="es-ES"/>
         </w:rPr>
-        <w:t xml:space="preserve">Determinar el </w:t>
+        <w:t xml:space="preserve">Programar el </w:t>
       </w:r>
       <w:r>
         <w:rPr>
@@ -415,17 +484,35 @@
           <w:bCs/>
           <w:lang w:val="es-ES"/>
         </w:rPr>
-        <w:t>dimensionamiento del acero de refuerzo</w:t>
-      </w:r>
-      <w:r>
-        <w:rPr>
-          <w:rFonts w:asciiTheme="majorHAnsi" w:hAnsiTheme="majorHAnsi" w:cstheme="majorHAnsi"/>
-          <w:lang w:val="es-ES"/>
-        </w:rPr>
-        <w:t xml:space="preserve"> necesario en función de las solicitaciones</w:t>
-      </w:r>
-      <w:r>
-        <w:t>.</w:t>
+        <w:t>cálculo de capacidad resistente</w:t>
+      </w:r>
+      <w:r>
+        <w:rPr>
+          <w:rFonts w:asciiTheme="majorHAnsi" w:hAnsiTheme="majorHAnsi" w:cstheme="majorHAnsi"/>
+          <w:lang w:val="es-ES"/>
+        </w:rPr>
+        <w:t xml:space="preserve"> a flexión</w:t>
+      </w:r>
+      <w:r>
+        <w:rPr>
+          <w:rFonts w:asciiTheme="majorHAnsi" w:hAnsiTheme="majorHAnsi" w:cstheme="majorHAnsi"/>
+          <w:lang w:val="es-ES"/>
+        </w:rPr>
+        <w:t xml:space="preserve"> simple</w:t>
+      </w:r>
+      <w:r>
+        <w:rPr>
+          <w:rFonts w:asciiTheme="majorHAnsi" w:hAnsiTheme="majorHAnsi" w:cstheme="majorHAnsi"/>
+          <w:lang w:val="es-ES"/>
+        </w:rPr>
+        <w:t xml:space="preserve"> y cortante según reglamento </w:t>
+      </w:r>
+      <w:r>
+        <w:rPr>
+          <w:rFonts w:asciiTheme="majorHAnsi" w:hAnsiTheme="majorHAnsi" w:cstheme="majorHAnsi"/>
+          <w:lang w:val="es-ES"/>
+        </w:rPr>
+        <w:t>ACI 318.</w:t>
       </w:r>
     </w:p>
     <w:p>
@@ -445,7 +532,7 @@
           <w:rFonts w:asciiTheme="majorHAnsi" w:hAnsiTheme="majorHAnsi" w:cstheme="majorHAnsi"/>
           <w:lang w:val="es-ES"/>
         </w:rPr>
-        <w:t xml:space="preserve">Verificar los </w:t>
+        <w:t xml:space="preserve">Determinar el </w:t>
       </w:r>
       <w:r>
         <w:rPr>
@@ -454,14 +541,17 @@
           <w:bCs/>
           <w:lang w:val="es-ES"/>
         </w:rPr>
-        <w:t>estados límite de servicio</w:t>
-      </w:r>
-      <w:r>
-        <w:rPr>
-          <w:rFonts w:asciiTheme="majorHAnsi" w:hAnsiTheme="majorHAnsi" w:cstheme="majorHAnsi"/>
-          <w:lang w:val="es-ES"/>
-        </w:rPr>
-        <w:t xml:space="preserve"> (fisuración, deformaciones) si aplica al alcance.</w:t>
+        <w:t>dimensionamiento del acero de refuerzo</w:t>
+      </w:r>
+      <w:r>
+        <w:rPr>
+          <w:rFonts w:asciiTheme="majorHAnsi" w:hAnsiTheme="majorHAnsi" w:cstheme="majorHAnsi"/>
+          <w:lang w:val="es-ES"/>
+        </w:rPr>
+        <w:t xml:space="preserve"> necesario en función de las solicitaciones</w:t>
+      </w:r>
+      <w:r>
+        <w:t>.</w:t>
       </w:r>
     </w:p>
     <w:p>
@@ -481,7 +571,7 @@
           <w:rFonts w:asciiTheme="majorHAnsi" w:hAnsiTheme="majorHAnsi" w:cstheme="majorHAnsi"/>
           <w:lang w:val="es-ES"/>
         </w:rPr>
-        <w:t xml:space="preserve">Diseñar un módulo de </w:t>
+        <w:t xml:space="preserve">Crear una </w:t>
       </w:r>
       <w:r>
         <w:rPr>
@@ -490,14 +580,69 @@
           <w:bCs/>
           <w:lang w:val="es-ES"/>
         </w:rPr>
-        <w:t>optimización</w:t>
-      </w:r>
-      <w:r>
-        <w:rPr>
-          <w:rFonts w:asciiTheme="majorHAnsi" w:hAnsiTheme="majorHAnsi" w:cstheme="majorHAnsi"/>
-          <w:lang w:val="es-ES"/>
-        </w:rPr>
-        <w:t>, que sugiera una sección adecuada para la viga considerando criterios estructurales y económicos.</w:t>
+        <w:t>interfaz de usuario</w:t>
+      </w:r>
+      <w:r>
+        <w:rPr>
+          <w:rFonts w:asciiTheme="majorHAnsi" w:hAnsiTheme="majorHAnsi" w:cstheme="majorHAnsi"/>
+          <w:b/>
+          <w:bCs/>
+          <w:lang w:val="es-ES"/>
+        </w:rPr>
+        <w:t xml:space="preserve"> en VS Code</w:t>
+      </w:r>
+      <w:r>
+        <w:rPr>
+          <w:rFonts w:asciiTheme="majorHAnsi" w:hAnsiTheme="majorHAnsi" w:cstheme="majorHAnsi"/>
+          <w:b/>
+          <w:bCs/>
+          <w:lang w:val="es-ES"/>
+        </w:rPr>
+        <w:t xml:space="preserve"> </w:t>
+      </w:r>
+      <w:r>
+        <w:rPr>
+          <w:rFonts w:asciiTheme="majorHAnsi" w:hAnsiTheme="majorHAnsi" w:cstheme="majorHAnsi"/>
+          <w:lang w:val="es-ES"/>
+        </w:rPr>
+        <w:t xml:space="preserve">para </w:t>
+      </w:r>
+      <w:r>
+        <w:rPr>
+          <w:rFonts w:asciiTheme="majorHAnsi" w:hAnsiTheme="majorHAnsi" w:cstheme="majorHAnsi"/>
+          <w:lang w:val="es-ES"/>
+        </w:rPr>
+        <w:t>ingresar los datos (cargas, secciones, longitud, propiedades de los materiales, etc.)</w:t>
+      </w:r>
+    </w:p>
+    <w:p>
+      <w:pPr>
+        <w:pStyle w:val="NormalWeb"/>
+        <w:numPr>
+          <w:ilvl w:val="0"/>
+          <w:numId w:val="15"/>
+        </w:numPr>
+        <w:rPr>
+          <w:rFonts w:asciiTheme="majorHAnsi" w:hAnsiTheme="majorHAnsi" w:cstheme="majorHAnsi"/>
+          <w:lang w:val="es-ES"/>
+        </w:rPr>
+      </w:pPr>
+      <w:r>
+        <w:rPr>
+          <w:rFonts w:asciiTheme="majorHAnsi" w:hAnsiTheme="majorHAnsi" w:cstheme="majorHAnsi"/>
+          <w:b/>
+          <w:bCs/>
+          <w:u w:val="single"/>
+          <w:lang w:val="es-ES"/>
+        </w:rPr>
+        <w:t>Metodología:</w:t>
+      </w:r>
+      <w:r>
+        <w:rPr>
+          <w:rFonts w:asciiTheme="majorHAnsi" w:hAnsiTheme="majorHAnsi" w:cstheme="majorHAnsi"/>
+          <w:lang w:val="es-ES"/>
+        </w:rPr>
+        <w:t xml:space="preserve"> Para lograr los objetivos mencionados, se utilizarán las siguientes bibliotecas y herramientas:</w:t>
       </w:r>
     </w:p>
     <w:p>
@@ -517,23 +662,7 @@
           <w:rFonts w:asciiTheme="majorHAnsi" w:hAnsiTheme="majorHAnsi" w:cstheme="majorHAnsi"/>
           <w:lang w:val="es-ES"/>
         </w:rPr>
-        <w:t xml:space="preserve">Crear una </w:t>
-      </w:r>
-      <w:r>
-        <w:rPr>
-          <w:rFonts w:asciiTheme="majorHAnsi" w:hAnsiTheme="majorHAnsi" w:cstheme="majorHAnsi"/>
-          <w:b/>
-          <w:bCs/>
-          <w:lang w:val="es-ES"/>
-        </w:rPr>
-        <w:t>interfaz gráfica de usuario (GUI)</w:t>
-      </w:r>
-      <w:r>
-        <w:rPr>
-          <w:rFonts w:asciiTheme="majorHAnsi" w:hAnsiTheme="majorHAnsi" w:cstheme="majorHAnsi"/>
-          <w:lang w:val="es-ES"/>
-        </w:rPr>
-        <w:t xml:space="preserve"> para facilitar el uso de la herramienta por ingenieros y estudiantes.</w:t>
+        <w:t>Python: El lenguaje de programación principal para el desarrollo de la aplicación.</w:t>
       </w:r>
     </w:p>
     <w:p>
@@ -553,14 +682,45 @@
           <w:rFonts w:asciiTheme="majorHAnsi" w:hAnsiTheme="majorHAnsi" w:cstheme="majorHAnsi"/>
           <w:lang w:val="es-ES"/>
         </w:rPr>
-        <w:t>Generar reportes de cálculo en formato PDF o Excel para documentar los resultados del diseño</w:t>
-      </w:r>
-      <w:r>
-        <w:rPr>
-          <w:rFonts w:asciiTheme="majorHAnsi" w:hAnsiTheme="majorHAnsi" w:cstheme="majorHAnsi"/>
-          <w:lang w:val="es-ES"/>
-        </w:rPr>
-        <w:t>.</w:t>
+        <w:t>Jupyter Notebooks: Para crear documentación.</w:t>
+      </w:r>
+    </w:p>
+    <w:p>
+      <w:pPr>
+        <w:pStyle w:val="NormalWeb"/>
+        <w:numPr>
+          <w:ilvl w:val="1"/>
+          <w:numId w:val="15"/>
+        </w:numPr>
+        <w:rPr>
+          <w:rFonts w:asciiTheme="majorHAnsi" w:hAnsiTheme="majorHAnsi" w:cstheme="majorHAnsi"/>
+        </w:rPr>
+      </w:pPr>
+      <w:r>
+        <w:rPr>
+          <w:rFonts w:asciiTheme="majorHAnsi" w:hAnsiTheme="majorHAnsi" w:cstheme="majorHAnsi"/>
+        </w:rPr>
+        <w:t>NumPy: Para implementar algoritmos numéricos y cálculos matemáticos.</w:t>
+      </w:r>
+    </w:p>
+    <w:p>
+      <w:pPr>
+        <w:pStyle w:val="NormalWeb"/>
+        <w:numPr>
+          <w:ilvl w:val="1"/>
+          <w:numId w:val="15"/>
+        </w:numPr>
+        <w:rPr>
+          <w:rFonts w:asciiTheme="majorHAnsi" w:hAnsiTheme="majorHAnsi" w:cstheme="majorHAnsi"/>
+          <w:lang w:val="es-ES"/>
+        </w:rPr>
+      </w:pPr>
+      <w:r>
+        <w:rPr>
+          <w:rFonts w:asciiTheme="majorHAnsi" w:hAnsiTheme="majorHAnsi" w:cstheme="majorHAnsi"/>
+          <w:lang w:val="es-ES"/>
+        </w:rPr>
+        <w:t>Matplotlib: Para la generación de gráficos y visualización de datos.</w:t>
       </w:r>
     </w:p>
     <w:p>
@@ -572,25 +732,37 @@
         </w:numPr>
         <w:rPr>
           <w:rFonts w:asciiTheme="majorHAnsi" w:hAnsiTheme="majorHAnsi" w:cstheme="majorHAnsi"/>
-          <w:lang w:val="es-ES"/>
-        </w:rPr>
-      </w:pPr>
-      <w:r>
-        <w:rPr>
-          <w:rFonts w:asciiTheme="majorHAnsi" w:hAnsiTheme="majorHAnsi" w:cstheme="majorHAnsi"/>
           <w:b/>
           <w:bCs/>
           <w:u w:val="single"/>
           <w:lang w:val="es-ES"/>
         </w:rPr>
-        <w:t>Metodología:</w:t>
-      </w:r>
-      <w:r>
-        <w:rPr>
-          <w:rFonts w:asciiTheme="majorHAnsi" w:hAnsiTheme="majorHAnsi" w:cstheme="majorHAnsi"/>
-          <w:lang w:val="es-ES"/>
-        </w:rPr>
-        <w:t xml:space="preserve"> Para lograr los objetivos mencionados, se utilizarán las siguientes bibliotecas y herramientas:</w:t>
+      </w:pPr>
+      <w:r>
+        <w:rPr>
+          <w:rFonts w:asciiTheme="majorHAnsi" w:hAnsiTheme="majorHAnsi" w:cstheme="majorHAnsi"/>
+          <w:b/>
+          <w:bCs/>
+          <w:u w:val="single"/>
+          <w:lang w:val="es-ES"/>
+        </w:rPr>
+        <w:t xml:space="preserve">Resultados Esperados/Requerimientos de la Aplicación: </w:t>
+      </w:r>
+      <w:r>
+        <w:rPr>
+          <w:rFonts w:asciiTheme="majorHAnsi" w:hAnsiTheme="majorHAnsi" w:cstheme="majorHAnsi"/>
+          <w:b/>
+          <w:bCs/>
+          <w:lang w:val="es-ES"/>
+        </w:rPr>
+        <w:t xml:space="preserve"> </w:t>
+      </w:r>
+      <w:r>
+        <w:rPr>
+          <w:rFonts w:asciiTheme="majorHAnsi" w:hAnsiTheme="majorHAnsi" w:cstheme="majorHAnsi"/>
+          <w:lang w:val="es-ES"/>
+        </w:rPr>
+        <w:t>Se espera que la aplicación final cumpla con los siguientes resultados y requerimientos:</w:t>
       </w:r>
     </w:p>
     <w:p>
@@ -610,7 +782,35 @@
           <w:rFonts w:asciiTheme="majorHAnsi" w:hAnsiTheme="majorHAnsi" w:cstheme="majorHAnsi"/>
           <w:lang w:val="es-ES"/>
         </w:rPr>
-        <w:t>Python: El lenguaje de programación principal para el desarrollo de la aplicación.</w:t>
+        <w:t xml:space="preserve">Interfaz de usuario intuitiva para la carga de </w:t>
+      </w:r>
+      <w:r>
+        <w:rPr>
+          <w:rFonts w:asciiTheme="majorHAnsi" w:hAnsiTheme="majorHAnsi" w:cstheme="majorHAnsi"/>
+          <w:lang w:val="es-ES"/>
+        </w:rPr>
+        <w:t>datos tales como sección, longitud, fck</w:t>
+      </w:r>
+      <w:r>
+        <w:rPr>
+          <w:rFonts w:asciiTheme="majorHAnsi" w:hAnsiTheme="majorHAnsi" w:cstheme="majorHAnsi"/>
+          <w:lang w:val="es-ES"/>
+        </w:rPr>
+        <w:t xml:space="preserve"> y </w:t>
+      </w:r>
+      <w:r>
+        <w:rPr>
+          <w:rFonts w:asciiTheme="majorHAnsi" w:hAnsiTheme="majorHAnsi" w:cstheme="majorHAnsi"/>
+          <w:lang w:val="es-ES"/>
+        </w:rPr>
+        <w:t>acceso a esa información para cada pieza</w:t>
+      </w:r>
+      <w:r>
+        <w:rPr>
+          <w:rFonts w:asciiTheme="majorHAnsi" w:hAnsiTheme="majorHAnsi" w:cstheme="majorHAnsi"/>
+          <w:lang w:val="es-ES"/>
+        </w:rPr>
+        <w:t>.</w:t>
       </w:r>
     </w:p>
     <w:p>
@@ -630,7 +830,21 @@
           <w:rFonts w:asciiTheme="majorHAnsi" w:hAnsiTheme="majorHAnsi" w:cstheme="majorHAnsi"/>
           <w:lang w:val="es-ES"/>
         </w:rPr>
-        <w:t>Jupyter Notebooks: Para crear documentación.</w:t>
+        <w:t xml:space="preserve">Diseño estructural verificado de vigas de hormigón armado sometidas a </w:t>
+      </w:r>
+      <w:r>
+        <w:rPr>
+          <w:rFonts w:asciiTheme="majorHAnsi" w:hAnsiTheme="majorHAnsi" w:cstheme="majorHAnsi"/>
+          <w:lang w:val="es-ES"/>
+        </w:rPr>
+        <w:t>flexión simple</w:t>
+      </w:r>
+      <w:r>
+        <w:rPr>
+          <w:rFonts w:asciiTheme="majorHAnsi" w:hAnsiTheme="majorHAnsi" w:cstheme="majorHAnsi"/>
+          <w:lang w:val="es-ES"/>
+        </w:rPr>
+        <w:t xml:space="preserve"> y cortante.</w:t>
       </w:r>
     </w:p>
     <w:p>
@@ -642,14 +856,15 @@
         </w:numPr>
         <w:rPr>
           <w:rFonts w:asciiTheme="majorHAnsi" w:hAnsiTheme="majorHAnsi" w:cstheme="majorHAnsi"/>
-        </w:rPr>
-      </w:pPr>
-      <w:r>
-        <w:rPr>
-          <w:rFonts w:asciiTheme="majorHAnsi" w:hAnsiTheme="majorHAnsi" w:cstheme="majorHAnsi"/>
-        </w:rPr>
-        <w:lastRenderedPageBreak/>
-        <w:t>NumPy y SciPy: Para implementar algoritmos numéricos y cálculos matemáticos.</w:t>
+          <w:lang w:val="es-ES"/>
+        </w:rPr>
+      </w:pPr>
+      <w:r>
+        <w:rPr>
+          <w:rFonts w:asciiTheme="majorHAnsi" w:hAnsiTheme="majorHAnsi" w:cstheme="majorHAnsi"/>
+          <w:lang w:val="es-ES"/>
+        </w:rPr>
+        <w:t>Dimensionamiento del refuerzo (longitudinal y transversal) cumpliendo los criterios de resistencia admisible.</w:t>
       </w:r>
     </w:p>
     <w:p>
@@ -669,7 +884,14 @@
           <w:rFonts w:asciiTheme="majorHAnsi" w:hAnsiTheme="majorHAnsi" w:cstheme="majorHAnsi"/>
           <w:lang w:val="es-ES"/>
         </w:rPr>
-        <w:t>Pandas: Para la manipulación y análisis de datos.</w:t>
+        <w:t xml:space="preserve">Generación de gráficos que representen </w:t>
+      </w:r>
+      <w:r>
+        <w:rPr>
+          <w:rFonts w:asciiTheme="majorHAnsi" w:hAnsiTheme="majorHAnsi" w:cstheme="majorHAnsi"/>
+          <w:lang w:val="es-ES"/>
+        </w:rPr>
+        <w:t>diagramas de momento flector y cortante.</w:t>
       </w:r>
     </w:p>
     <w:p>
@@ -689,233 +911,6 @@
           <w:rFonts w:asciiTheme="majorHAnsi" w:hAnsiTheme="majorHAnsi" w:cstheme="majorHAnsi"/>
           <w:lang w:val="es-ES"/>
         </w:rPr>
-        <w:t>Matplotlib o Seaborn: Para la generación de gráficos y visualización de datos.</w:t>
-      </w:r>
-    </w:p>
-    <w:p>
-      <w:pPr>
-        <w:pStyle w:val="NormalWeb"/>
-        <w:numPr>
-          <w:ilvl w:val="0"/>
-          <w:numId w:val="15"/>
-        </w:numPr>
-        <w:rPr>
-          <w:rFonts w:asciiTheme="majorHAnsi" w:hAnsiTheme="majorHAnsi" w:cstheme="majorHAnsi"/>
-          <w:b/>
-          <w:bCs/>
-          <w:u w:val="single"/>
-          <w:lang w:val="es-ES"/>
-        </w:rPr>
-      </w:pPr>
-      <w:r>
-        <w:rPr>
-          <w:rFonts w:asciiTheme="majorHAnsi" w:hAnsiTheme="majorHAnsi" w:cstheme="majorHAnsi"/>
-          <w:b/>
-          <w:bCs/>
-          <w:u w:val="single"/>
-          <w:lang w:val="es-ES"/>
-        </w:rPr>
-        <w:t xml:space="preserve">Resultados Esperados/Requerimientos de la Aplicación: </w:t>
-      </w:r>
-    </w:p>
-    <w:p>
-      <w:pPr>
-        <w:pStyle w:val="NormalWeb"/>
-        <w:rPr>
-          <w:rFonts w:asciiTheme="majorHAnsi" w:hAnsiTheme="majorHAnsi" w:cstheme="majorHAnsi"/>
-          <w:lang w:val="es-ES"/>
-        </w:rPr>
-      </w:pPr>
-      <w:r>
-        <w:rPr>
-          <w:rFonts w:asciiTheme="majorHAnsi" w:hAnsiTheme="majorHAnsi" w:cstheme="majorHAnsi"/>
-          <w:lang w:val="es-ES"/>
-        </w:rPr>
-        <w:t xml:space="preserve">       </w:t>
-      </w:r>
-      <w:r>
-        <w:rPr>
-          <w:rFonts w:asciiTheme="majorHAnsi" w:hAnsiTheme="majorHAnsi" w:cstheme="majorHAnsi"/>
-          <w:lang w:val="es-ES"/>
-        </w:rPr>
-        <w:t>Se espera que la aplicación final cumpla con los siguientes resultados y requerimientos:</w:t>
-      </w:r>
-    </w:p>
-    <w:p>
-      <w:pPr>
-        <w:pStyle w:val="NormalWeb"/>
-        <w:numPr>
-          <w:ilvl w:val="1"/>
-          <w:numId w:val="15"/>
-        </w:numPr>
-        <w:rPr>
-          <w:rFonts w:asciiTheme="majorHAnsi" w:hAnsiTheme="majorHAnsi" w:cstheme="majorHAnsi"/>
-          <w:lang w:val="es-ES"/>
-        </w:rPr>
-      </w:pPr>
-      <w:r>
-        <w:rPr>
-          <w:rFonts w:asciiTheme="majorHAnsi" w:hAnsiTheme="majorHAnsi" w:cstheme="majorHAnsi"/>
-          <w:lang w:val="es-ES"/>
-        </w:rPr>
-        <w:t xml:space="preserve">Interfaz de usuario intuitiva para la carga de </w:t>
-      </w:r>
-      <w:r>
-        <w:rPr>
-          <w:rFonts w:asciiTheme="majorHAnsi" w:hAnsiTheme="majorHAnsi" w:cstheme="majorHAnsi"/>
-          <w:lang w:val="es-ES"/>
-        </w:rPr>
-        <w:t>datos tales como sección, longitud, fck</w:t>
-      </w:r>
-      <w:r>
-        <w:rPr>
-          <w:rFonts w:asciiTheme="majorHAnsi" w:hAnsiTheme="majorHAnsi" w:cstheme="majorHAnsi"/>
-          <w:lang w:val="es-ES"/>
-        </w:rPr>
-        <w:t xml:space="preserve"> y </w:t>
-      </w:r>
-      <w:r>
-        <w:rPr>
-          <w:rFonts w:asciiTheme="majorHAnsi" w:hAnsiTheme="majorHAnsi" w:cstheme="majorHAnsi"/>
-          <w:lang w:val="es-ES"/>
-        </w:rPr>
-        <w:t>acceso a esa información para cada pieza</w:t>
-      </w:r>
-      <w:r>
-        <w:rPr>
-          <w:rFonts w:asciiTheme="majorHAnsi" w:hAnsiTheme="majorHAnsi" w:cstheme="majorHAnsi"/>
-          <w:lang w:val="es-ES"/>
-        </w:rPr>
-        <w:t>.</w:t>
-      </w:r>
-    </w:p>
-    <w:p>
-      <w:pPr>
-        <w:pStyle w:val="NormalWeb"/>
-        <w:numPr>
-          <w:ilvl w:val="1"/>
-          <w:numId w:val="15"/>
-        </w:numPr>
-        <w:rPr>
-          <w:rFonts w:asciiTheme="majorHAnsi" w:hAnsiTheme="majorHAnsi" w:cstheme="majorHAnsi"/>
-          <w:lang w:val="es-ES"/>
-        </w:rPr>
-      </w:pPr>
-      <w:r>
-        <w:rPr>
-          <w:rFonts w:asciiTheme="majorHAnsi" w:hAnsiTheme="majorHAnsi" w:cstheme="majorHAnsi"/>
-          <w:lang w:val="es-ES"/>
-        </w:rPr>
-        <w:t>Diseño estructural verificado de vigas de hormigón armado sometidas a flexo-compresión y cortante.</w:t>
-      </w:r>
-    </w:p>
-    <w:p>
-      <w:pPr>
-        <w:pStyle w:val="NormalWeb"/>
-        <w:numPr>
-          <w:ilvl w:val="1"/>
-          <w:numId w:val="15"/>
-        </w:numPr>
-        <w:rPr>
-          <w:rFonts w:asciiTheme="majorHAnsi" w:hAnsiTheme="majorHAnsi" w:cstheme="majorHAnsi"/>
-          <w:lang w:val="es-ES"/>
-        </w:rPr>
-      </w:pPr>
-      <w:r>
-        <w:rPr>
-          <w:rFonts w:asciiTheme="majorHAnsi" w:hAnsiTheme="majorHAnsi" w:cstheme="majorHAnsi"/>
-          <w:lang w:val="es-ES"/>
-        </w:rPr>
-        <w:t>Dimensionamiento del refuerzo (longitudinal y transversal) cumpliendo los criterios de resistencia admisible.</w:t>
-      </w:r>
-    </w:p>
-    <w:p>
-      <w:pPr>
-        <w:pStyle w:val="NormalWeb"/>
-        <w:numPr>
-          <w:ilvl w:val="1"/>
-          <w:numId w:val="15"/>
-        </w:numPr>
-        <w:rPr>
-          <w:rFonts w:asciiTheme="majorHAnsi" w:hAnsiTheme="majorHAnsi" w:cstheme="majorHAnsi"/>
-          <w:lang w:val="es-ES"/>
-        </w:rPr>
-      </w:pPr>
-      <w:r>
-        <w:rPr>
-          <w:rFonts w:asciiTheme="majorHAnsi" w:hAnsiTheme="majorHAnsi" w:cstheme="majorHAnsi"/>
-          <w:lang w:val="es-ES"/>
-        </w:rPr>
-        <w:t>Cálculo de estadísticas relevantes, como promedio, desviación estándar y percentiles.</w:t>
-      </w:r>
-    </w:p>
-    <w:p>
-      <w:pPr>
-        <w:pStyle w:val="NormalWeb"/>
-        <w:numPr>
-          <w:ilvl w:val="1"/>
-          <w:numId w:val="15"/>
-        </w:numPr>
-        <w:rPr>
-          <w:rFonts w:asciiTheme="majorHAnsi" w:hAnsiTheme="majorHAnsi" w:cstheme="majorHAnsi"/>
-          <w:lang w:val="es-ES"/>
-        </w:rPr>
-      </w:pPr>
-      <w:r>
-        <w:rPr>
-          <w:rFonts w:asciiTheme="majorHAnsi" w:hAnsiTheme="majorHAnsi" w:cstheme="majorHAnsi"/>
-          <w:lang w:val="es-ES"/>
-        </w:rPr>
-        <w:t xml:space="preserve">Generación de gráficos que representen </w:t>
-      </w:r>
-      <w:r>
-        <w:rPr>
-          <w:rFonts w:asciiTheme="majorHAnsi" w:hAnsiTheme="majorHAnsi" w:cstheme="majorHAnsi"/>
-          <w:lang w:val="es-ES"/>
-        </w:rPr>
-        <w:t>diagramas de momento flector y cortante.</w:t>
-      </w:r>
-    </w:p>
-    <w:p>
-      <w:pPr>
-        <w:pStyle w:val="NormalWeb"/>
-        <w:numPr>
-          <w:ilvl w:val="1"/>
-          <w:numId w:val="15"/>
-        </w:numPr>
-        <w:rPr>
-          <w:rFonts w:asciiTheme="majorHAnsi" w:hAnsiTheme="majorHAnsi" w:cstheme="majorHAnsi"/>
-          <w:lang w:val="es-ES"/>
-        </w:rPr>
-      </w:pPr>
-      <w:r>
-        <w:rPr>
-          <w:rFonts w:asciiTheme="majorHAnsi" w:hAnsiTheme="majorHAnsi" w:cstheme="majorHAnsi"/>
-          <w:lang w:val="es-ES"/>
-        </w:rPr>
-        <w:t>Selección de una sección óptima basada en la geometría disponible, cargas y parámetros del material.</w:t>
-      </w:r>
-    </w:p>
-    <w:p>
-      <w:pPr>
-        <w:pStyle w:val="NormalWeb"/>
-        <w:numPr>
-          <w:ilvl w:val="1"/>
-          <w:numId w:val="15"/>
-        </w:numPr>
-        <w:rPr>
-          <w:rFonts w:asciiTheme="majorHAnsi" w:hAnsiTheme="majorHAnsi" w:cstheme="majorHAnsi"/>
-          <w:lang w:val="es-ES"/>
-        </w:rPr>
-      </w:pPr>
-      <w:r>
-        <w:t xml:space="preserve"> </w:t>
-      </w:r>
-      <w:r>
-        <w:rPr>
-          <w:rFonts w:asciiTheme="majorHAnsi" w:hAnsiTheme="majorHAnsi" w:cstheme="majorHAnsi"/>
-          <w:lang w:val="es-ES"/>
-        </w:rPr>
         <w:t>Reporte de resultados que incluya:</w:t>
       </w:r>
     </w:p>
@@ -924,7 +919,7 @@
         <w:pStyle w:val="NormalWeb"/>
         <w:numPr>
           <w:ilvl w:val="2"/>
-          <w:numId w:val="18"/>
+          <w:numId w:val="19"/>
         </w:numPr>
         <w:rPr>
           <w:rFonts w:asciiTheme="majorHAnsi" w:hAnsiTheme="majorHAnsi" w:cstheme="majorHAnsi"/>
@@ -936,6 +931,7 @@
           <w:rFonts w:asciiTheme="majorHAnsi" w:hAnsiTheme="majorHAnsi" w:cstheme="majorHAnsi"/>
           <w:lang w:val="es-ES"/>
         </w:rPr>
+        <w:lastRenderedPageBreak/>
         <w:t xml:space="preserve">Datos del </w:t>
       </w:r>
       <w:r>
@@ -943,14 +939,7 @@
           <w:rFonts w:asciiTheme="majorHAnsi" w:hAnsiTheme="majorHAnsi" w:cstheme="majorHAnsi"/>
           <w:lang w:val="es-ES"/>
         </w:rPr>
-        <w:t>Proyecto</w:t>
-      </w:r>
-      <w:r>
-        <w:rPr>
-          <w:rFonts w:asciiTheme="majorHAnsi" w:hAnsiTheme="majorHAnsi" w:cstheme="majorHAnsi"/>
-          <w:lang w:val="es-ES"/>
-        </w:rPr>
-        <w:t>.</w:t>
+        <w:t>Proyecto.</w:t>
       </w:r>
     </w:p>
     <w:p>
@@ -958,7 +947,7 @@
         <w:pStyle w:val="NormalWeb"/>
         <w:numPr>
           <w:ilvl w:val="2"/>
-          <w:numId w:val="18"/>
+          <w:numId w:val="19"/>
         </w:numPr>
         <w:rPr>
           <w:rFonts w:asciiTheme="majorHAnsi" w:hAnsiTheme="majorHAnsi" w:cstheme="majorHAnsi"/>
@@ -985,7 +974,7 @@
         <w:pStyle w:val="NormalWeb"/>
         <w:numPr>
           <w:ilvl w:val="2"/>
-          <w:numId w:val="18"/>
+          <w:numId w:val="19"/>
         </w:numPr>
         <w:rPr>
           <w:rFonts w:asciiTheme="majorHAnsi" w:hAnsiTheme="majorHAnsi" w:cstheme="majorHAnsi"/>
@@ -1012,7 +1001,7 @@
         <w:pStyle w:val="NormalWeb"/>
         <w:numPr>
           <w:ilvl w:val="2"/>
-          <w:numId w:val="18"/>
+          <w:numId w:val="19"/>
         </w:numPr>
         <w:rPr>
           <w:rFonts w:asciiTheme="majorHAnsi" w:hAnsiTheme="majorHAnsi" w:cstheme="majorHAnsi"/>
@@ -1024,34 +1013,7 @@
           <w:rFonts w:asciiTheme="majorHAnsi" w:hAnsiTheme="majorHAnsi" w:cstheme="majorHAnsi"/>
           <w:lang w:val="es-ES"/>
         </w:rPr>
-        <w:t>Diagramas solicitación-resistencia</w:t>
-      </w:r>
-      <w:r>
-        <w:rPr>
-          <w:rFonts w:asciiTheme="majorHAnsi" w:hAnsiTheme="majorHAnsi" w:cstheme="majorHAnsi"/>
-          <w:lang w:val="es-ES"/>
-        </w:rPr>
-        <w:t>.</w:t>
-      </w:r>
-    </w:p>
-    <w:p>
-      <w:pPr>
-        <w:pStyle w:val="NormalWeb"/>
-        <w:numPr>
-          <w:ilvl w:val="2"/>
-          <w:numId w:val="18"/>
-        </w:numPr>
-        <w:rPr>
-          <w:rFonts w:asciiTheme="majorHAnsi" w:hAnsiTheme="majorHAnsi" w:cstheme="majorHAnsi"/>
-          <w:lang w:val="es-ES"/>
-        </w:rPr>
-      </w:pPr>
-      <w:r>
-        <w:rPr>
-          <w:rFonts w:asciiTheme="majorHAnsi" w:hAnsiTheme="majorHAnsi" w:cstheme="majorHAnsi"/>
-          <w:lang w:val="es-ES"/>
-        </w:rPr>
-        <w:t>Verificaciones finales</w:t>
+        <w:t>Diagramas de esfuerzos y elástica</w:t>
       </w:r>
       <w:r>
         <w:rPr>
@@ -1124,6 +1086,119 @@
 <file path=word/numbering.xml><?xml version="1.0" encoding="utf-8"?>
 <w:numbering xmlns:wpc="http://schemas.microsoft.com/office/word/2010/wordprocessingCanvas" xmlns:cx="http://schemas.microsoft.com/office/drawing/2014/chartex" xmlns:cx1="http://schemas.microsoft.com/office/drawing/2015/9/8/chartex" xmlns:cx2="http://schemas.microsoft.com/office/drawing/2015/10/21/chartex" xmlns:cx3="http://schemas.microsoft.com/office/drawing/2016/5/9/chartex" xmlns:cx4="http://schemas.microsoft.com/office/drawing/2016/5/10/chartex" xmlns:cx5="http://schemas.microsoft.com/office/drawing/2016/5/11/chartex" xmlns:cx6="http://schemas.microsoft.com/office/drawing/2016/5/12/chartex" xmlns:cx7="http://schemas.microsoft.com/office/drawing/2016/5/13/chartex" xmlns:cx8="http://schemas.microsoft.com/office/drawing/2016/5/14/chartex" xmlns:mc="http://schemas.openxmlformats.org/markup-compatibility/2006" xmlns:aink="http://schemas.microsoft.com/office/drawing/2016/ink" xmlns:am3d="http://schemas.microsoft.com/office/drawing/2017/model3d" xmlns:o="urn:schemas-microsoft-com:office:office" xmlns:oel="http://schemas.microsoft.com/office/2019/extlst" xmlns:r="http://schemas.openxmlformats.org/officeDocument/2006/relationships" xmlns:m="http://schemas.openxmlformats.org/officeDocument/2006/math" xmlns:v="urn:schemas-microsoft-com:vml" xmlns:wp14="http://schemas.microsoft.com/office/word/2010/wordprocessingDrawing" xmlns:wp="http://schemas.openxmlformats.org/drawingml/2006/wordprocessingDrawing" xmlns:w10="urn:schemas-microsoft-com:office:word" xmlns:w="http://schemas.openxmlformats.org/wordprocessingml/2006/main" xmlns:w14="http://schemas.microsoft.com/office/word/2010/wordml" xmlns:w15="http://schemas.microsoft.com/office/word/2012/wordml" xmlns:w16cex="http://schemas.microsoft.com/office/word/2018/wordml/cex" xmlns:w16cid="http://schemas.microsoft.com/office/word/2016/wordml/cid" xmlns:w16="http://schemas.microsoft.com/office/word/2018/wordml" xmlns:w16du="http://schemas.microsoft.com/office/word/2023/wordml/word16du" xmlns:w16sdtdh="http://schemas.microsoft.com/office/word/2020/wordml/sdtdatahash" xmlns:w16sdtfl="http://schemas.microsoft.com/office/word/2024/wordml/sdtformatlock" xmlns:w16se="http://schemas.microsoft.com/office/word/2015/wordml/symex" xmlns:wpg="http://schemas.microsoft.com/office/word/2010/wordprocessingGroup" xmlns:wpi="http://schemas.microsoft.com/office/word/2010/wordprocessingInk" xmlns:wne="http://schemas.microsoft.com/office/word/2006/wordml" xmlns:wps="http://schemas.microsoft.com/office/word/2010/wordprocessingShape" mc:Ignorable="w14 w15 w16se w16cid w16 w16cex w16sdtdh w16sdtfl w16du wp14">
   <w:abstractNum w:abstractNumId="0" w15:restartNumberingAfterBreak="0">
+    <w:nsid w:val="0073694B"/>
+    <w:multiLevelType w:val="multilevel"/>
+    <w:tmpl w:val="54C68DDC"/>
+    <w:lvl w:ilvl="0">
+      <w:start w:val="3"/>
+      <w:numFmt w:val="decimal"/>
+      <w:lvlText w:val="%1"/>
+      <w:lvlJc w:val="left"/>
+      <w:pPr>
+        <w:ind w:left="480" w:hanging="480"/>
+      </w:pPr>
+      <w:rPr>
+        <w:rFonts w:hint="default"/>
+      </w:rPr>
+    </w:lvl>
+    <w:lvl w:ilvl="1">
+      <w:start w:val="5"/>
+      <w:numFmt w:val="decimal"/>
+      <w:lvlText w:val="%1.%2"/>
+      <w:lvlJc w:val="left"/>
+      <w:pPr>
+        <w:ind w:left="1020" w:hanging="480"/>
+      </w:pPr>
+      <w:rPr>
+        <w:rFonts w:hint="default"/>
+      </w:rPr>
+    </w:lvl>
+    <w:lvl w:ilvl="2">
+      <w:start w:val="1"/>
+      <w:numFmt w:val="decimal"/>
+      <w:lvlText w:val="%1.%2.%3"/>
+      <w:lvlJc w:val="left"/>
+      <w:pPr>
+        <w:ind w:left="1800" w:hanging="720"/>
+      </w:pPr>
+      <w:rPr>
+        <w:rFonts w:hint="default"/>
+      </w:rPr>
+    </w:lvl>
+    <w:lvl w:ilvl="3">
+      <w:start w:val="1"/>
+      <w:numFmt w:val="decimal"/>
+      <w:lvlText w:val="%1.%2.%3.%4"/>
+      <w:lvlJc w:val="left"/>
+      <w:pPr>
+        <w:ind w:left="2340" w:hanging="720"/>
+      </w:pPr>
+      <w:rPr>
+        <w:rFonts w:hint="default"/>
+      </w:rPr>
+    </w:lvl>
+    <w:lvl w:ilvl="4">
+      <w:start w:val="1"/>
+      <w:numFmt w:val="decimal"/>
+      <w:lvlText w:val="%1.%2.%3.%4.%5"/>
+      <w:lvlJc w:val="left"/>
+      <w:pPr>
+        <w:ind w:left="3240" w:hanging="1080"/>
+      </w:pPr>
+      <w:rPr>
+        <w:rFonts w:hint="default"/>
+      </w:rPr>
+    </w:lvl>
+    <w:lvl w:ilvl="5">
+      <w:start w:val="1"/>
+      <w:numFmt w:val="decimal"/>
+      <w:lvlText w:val="%1.%2.%3.%4.%5.%6"/>
+      <w:lvlJc w:val="left"/>
+      <w:pPr>
+        <w:ind w:left="3780" w:hanging="1080"/>
+      </w:pPr>
+      <w:rPr>
+        <w:rFonts w:hint="default"/>
+      </w:rPr>
+    </w:lvl>
+    <w:lvl w:ilvl="6">
+      <w:start w:val="1"/>
+      <w:numFmt w:val="decimal"/>
+      <w:lvlText w:val="%1.%2.%3.%4.%5.%6.%7"/>
+      <w:lvlJc w:val="left"/>
+      <w:pPr>
+        <w:ind w:left="4680" w:hanging="1440"/>
+      </w:pPr>
+      <w:rPr>
+        <w:rFonts w:hint="default"/>
+      </w:rPr>
+    </w:lvl>
+    <w:lvl w:ilvl="7">
+      <w:start w:val="1"/>
+      <w:numFmt w:val="decimal"/>
+      <w:lvlText w:val="%1.%2.%3.%4.%5.%6.%7.%8"/>
+      <w:lvlJc w:val="left"/>
+      <w:pPr>
+        <w:ind w:left="5220" w:hanging="1440"/>
+      </w:pPr>
+      <w:rPr>
+        <w:rFonts w:hint="default"/>
+      </w:rPr>
+    </w:lvl>
+    <w:lvl w:ilvl="8">
+      <w:start w:val="1"/>
+      <w:numFmt w:val="decimal"/>
+      <w:lvlText w:val="%1.%2.%3.%4.%5.%6.%7.%8.%9"/>
+      <w:lvlJc w:val="left"/>
+      <w:pPr>
+        <w:ind w:left="6120" w:hanging="1800"/>
+      </w:pPr>
+      <w:rPr>
+        <w:rFonts w:hint="default"/>
+      </w:rPr>
+    </w:lvl>
+  </w:abstractNum>
+  <w:abstractNum w:abstractNumId="1" w15:restartNumberingAfterBreak="0">
     <w:nsid w:val="02232AD7"/>
     <w:multiLevelType w:val="hybridMultilevel"/>
     <w:tmpl w:val="A81CCDE2"/>
@@ -1212,7 +1287,7 @@
       </w:pPr>
     </w:lvl>
   </w:abstractNum>
-  <w:abstractNum w:abstractNumId="1" w15:restartNumberingAfterBreak="0">
+  <w:abstractNum w:abstractNumId="2" w15:restartNumberingAfterBreak="0">
     <w:nsid w:val="02B16167"/>
     <w:multiLevelType w:val="multilevel"/>
     <w:tmpl w:val="F8C8BCE6"/>
@@ -1325,7 +1400,7 @@
       </w:pPr>
     </w:lvl>
   </w:abstractNum>
-  <w:abstractNum w:abstractNumId="2" w15:restartNumberingAfterBreak="0">
+  <w:abstractNum w:abstractNumId="3" w15:restartNumberingAfterBreak="0">
     <w:nsid w:val="09A9421A"/>
     <w:multiLevelType w:val="multilevel"/>
     <w:tmpl w:val="4072C398"/>
@@ -1438,7 +1513,7 @@
       </w:pPr>
     </w:lvl>
   </w:abstractNum>
-  <w:abstractNum w:abstractNumId="3" w15:restartNumberingAfterBreak="0">
+  <w:abstractNum w:abstractNumId="4" w15:restartNumberingAfterBreak="0">
     <w:nsid w:val="13DA57FC"/>
     <w:multiLevelType w:val="multilevel"/>
     <w:tmpl w:val="6CAA302E"/>
@@ -1551,7 +1626,7 @@
       </w:rPr>
     </w:lvl>
   </w:abstractNum>
-  <w:abstractNum w:abstractNumId="4" w15:restartNumberingAfterBreak="0">
+  <w:abstractNum w:abstractNumId="5" w15:restartNumberingAfterBreak="0">
     <w:nsid w:val="23A76B46"/>
     <w:multiLevelType w:val="multilevel"/>
     <w:tmpl w:val="58089C30"/>
@@ -1664,7 +1739,7 @@
       </w:pPr>
     </w:lvl>
   </w:abstractNum>
-  <w:abstractNum w:abstractNumId="5" w15:restartNumberingAfterBreak="0">
+  <w:abstractNum w:abstractNumId="6" w15:restartNumberingAfterBreak="0">
     <w:nsid w:val="29FF5603"/>
     <w:multiLevelType w:val="multilevel"/>
     <w:tmpl w:val="E32CCEEA"/>
@@ -1777,7 +1852,7 @@
       </w:pPr>
     </w:lvl>
   </w:abstractNum>
-  <w:abstractNum w:abstractNumId="6" w15:restartNumberingAfterBreak="0">
+  <w:abstractNum w:abstractNumId="7" w15:restartNumberingAfterBreak="0">
     <w:nsid w:val="3DE24E0E"/>
     <w:multiLevelType w:val="multilevel"/>
     <w:tmpl w:val="F1225250"/>
@@ -1890,7 +1965,7 @@
       </w:pPr>
     </w:lvl>
   </w:abstractNum>
-  <w:abstractNum w:abstractNumId="7" w15:restartNumberingAfterBreak="0">
+  <w:abstractNum w:abstractNumId="8" w15:restartNumberingAfterBreak="0">
     <w:nsid w:val="48540815"/>
     <w:multiLevelType w:val="hybridMultilevel"/>
     <w:tmpl w:val="554822BA"/>
@@ -1979,7 +2054,7 @@
       </w:pPr>
     </w:lvl>
   </w:abstractNum>
-  <w:abstractNum w:abstractNumId="8" w15:restartNumberingAfterBreak="0">
+  <w:abstractNum w:abstractNumId="9" w15:restartNumberingAfterBreak="0">
     <w:nsid w:val="49185806"/>
     <w:multiLevelType w:val="multilevel"/>
     <w:tmpl w:val="61D45844"/>
@@ -2092,7 +2167,7 @@
       </w:pPr>
     </w:lvl>
   </w:abstractNum>
-  <w:abstractNum w:abstractNumId="9" w15:restartNumberingAfterBreak="0">
+  <w:abstractNum w:abstractNumId="10" w15:restartNumberingAfterBreak="0">
     <w:nsid w:val="4CCC003D"/>
     <w:multiLevelType w:val="hybridMultilevel"/>
     <w:tmpl w:val="32123A50"/>
@@ -2181,7 +2256,7 @@
       </w:pPr>
     </w:lvl>
   </w:abstractNum>
-  <w:abstractNum w:abstractNumId="10" w15:restartNumberingAfterBreak="0">
+  <w:abstractNum w:abstractNumId="11" w15:restartNumberingAfterBreak="0">
     <w:nsid w:val="4D6601E5"/>
     <w:multiLevelType w:val="multilevel"/>
     <w:tmpl w:val="A2644C30"/>
@@ -2215,7 +2290,7 @@
       <w:lvlText w:val="%1.%2.%3."/>
       <w:lvlJc w:val="left"/>
       <w:pPr>
-        <w:ind w:left="1800" w:hanging="720"/>
+        <w:ind w:left="1996" w:hanging="720"/>
       </w:pPr>
       <w:rPr>
         <w:rFonts w:hint="default"/>
@@ -2294,7 +2369,7 @@
       </w:rPr>
     </w:lvl>
   </w:abstractNum>
-  <w:abstractNum w:abstractNumId="11" w15:restartNumberingAfterBreak="0">
+  <w:abstractNum w:abstractNumId="12" w15:restartNumberingAfterBreak="0">
     <w:nsid w:val="4DB30063"/>
     <w:multiLevelType w:val="multilevel"/>
     <w:tmpl w:val="F1225250"/>
@@ -2407,7 +2482,7 @@
       </w:pPr>
     </w:lvl>
   </w:abstractNum>
-  <w:abstractNum w:abstractNumId="12" w15:restartNumberingAfterBreak="0">
+  <w:abstractNum w:abstractNumId="13" w15:restartNumberingAfterBreak="0">
     <w:nsid w:val="4F9D0A88"/>
     <w:multiLevelType w:val="multilevel"/>
     <w:tmpl w:val="5AE2F5D2"/>
@@ -2520,7 +2595,7 @@
       </w:pPr>
     </w:lvl>
   </w:abstractNum>
-  <w:abstractNum w:abstractNumId="13" w15:restartNumberingAfterBreak="0">
+  <w:abstractNum w:abstractNumId="14" w15:restartNumberingAfterBreak="0">
     <w:nsid w:val="51BC6B89"/>
     <w:multiLevelType w:val="multilevel"/>
     <w:tmpl w:val="6FF8D4E0"/>
@@ -2633,7 +2708,7 @@
       </w:pPr>
     </w:lvl>
   </w:abstractNum>
-  <w:abstractNum w:abstractNumId="14" w15:restartNumberingAfterBreak="0">
+  <w:abstractNum w:abstractNumId="15" w15:restartNumberingAfterBreak="0">
     <w:nsid w:val="54730E8D"/>
     <w:multiLevelType w:val="multilevel"/>
     <w:tmpl w:val="E8FCC878"/>
@@ -2755,7 +2830,7 @@
       </w:rPr>
     </w:lvl>
   </w:abstractNum>
-  <w:abstractNum w:abstractNumId="15" w15:restartNumberingAfterBreak="0">
+  <w:abstractNum w:abstractNumId="16" w15:restartNumberingAfterBreak="0">
     <w:nsid w:val="5DFD77BD"/>
     <w:multiLevelType w:val="multilevel"/>
     <w:tmpl w:val="D786CB84"/>
@@ -2868,7 +2943,7 @@
       </w:pPr>
     </w:lvl>
   </w:abstractNum>
-  <w:abstractNum w:abstractNumId="16" w15:restartNumberingAfterBreak="0">
+  <w:abstractNum w:abstractNumId="17" w15:restartNumberingAfterBreak="0">
     <w:nsid w:val="6C75219C"/>
     <w:multiLevelType w:val="multilevel"/>
     <w:tmpl w:val="103AD13E"/>
@@ -3017,7 +3092,7 @@
       </w:rPr>
     </w:lvl>
   </w:abstractNum>
-  <w:abstractNum w:abstractNumId="17" w15:restartNumberingAfterBreak="0">
+  <w:abstractNum w:abstractNumId="18" w15:restartNumberingAfterBreak="0">
     <w:nsid w:val="6F5C5EA5"/>
     <w:multiLevelType w:val="multilevel"/>
     <w:tmpl w:val="E32CCEEA"/>
@@ -3131,58 +3206,61 @@
     </w:lvl>
   </w:abstractNum>
   <w:num w:numId="1" w16cid:durableId="318005052">
+    <w:abstractNumId w:val="3"/>
+  </w:num>
+  <w:num w:numId="2" w16cid:durableId="758140156">
+    <w:abstractNumId w:val="12"/>
+  </w:num>
+  <w:num w:numId="3" w16cid:durableId="804851898">
+    <w:abstractNumId w:val="6"/>
+  </w:num>
+  <w:num w:numId="4" w16cid:durableId="2113892923">
+    <w:abstractNumId w:val="13"/>
+  </w:num>
+  <w:num w:numId="5" w16cid:durableId="804932207">
+    <w:abstractNumId w:val="5"/>
+  </w:num>
+  <w:num w:numId="6" w16cid:durableId="1085764154">
+    <w:abstractNumId w:val="9"/>
+  </w:num>
+  <w:num w:numId="7" w16cid:durableId="495346286">
+    <w:abstractNumId w:val="14"/>
+  </w:num>
+  <w:num w:numId="8" w16cid:durableId="397024053">
+    <w:abstractNumId w:val="16"/>
+  </w:num>
+  <w:num w:numId="9" w16cid:durableId="757948394">
     <w:abstractNumId w:val="2"/>
   </w:num>
-  <w:num w:numId="2" w16cid:durableId="758140156">
+  <w:num w:numId="10" w16cid:durableId="1175416907">
+    <w:abstractNumId w:val="8"/>
+  </w:num>
+  <w:num w:numId="11" w16cid:durableId="1154183171">
+    <w:abstractNumId w:val="7"/>
+  </w:num>
+  <w:num w:numId="12" w16cid:durableId="810637073">
+    <w:abstractNumId w:val="18"/>
+  </w:num>
+  <w:num w:numId="13" w16cid:durableId="1941638812">
+    <w:abstractNumId w:val="10"/>
+  </w:num>
+  <w:num w:numId="14" w16cid:durableId="1729961984">
+    <w:abstractNumId w:val="1"/>
+  </w:num>
+  <w:num w:numId="15" w16cid:durableId="731999510">
+    <w:abstractNumId w:val="15"/>
+  </w:num>
+  <w:num w:numId="16" w16cid:durableId="1518881184">
+    <w:abstractNumId w:val="4"/>
+  </w:num>
+  <w:num w:numId="17" w16cid:durableId="1630549744">
+    <w:abstractNumId w:val="17"/>
+  </w:num>
+  <w:num w:numId="18" w16cid:durableId="465466319">
     <w:abstractNumId w:val="11"/>
   </w:num>
-  <w:num w:numId="3" w16cid:durableId="804851898">
-    <w:abstractNumId w:val="5"/>
-  </w:num>
-  <w:num w:numId="4" w16cid:durableId="2113892923">
-    <w:abstractNumId w:val="12"/>
-  </w:num>
-  <w:num w:numId="5" w16cid:durableId="804932207">
-    <w:abstractNumId w:val="4"/>
-  </w:num>
-  <w:num w:numId="6" w16cid:durableId="1085764154">
-    <w:abstractNumId w:val="8"/>
-  </w:num>
-  <w:num w:numId="7" w16cid:durableId="495346286">
-    <w:abstractNumId w:val="13"/>
-  </w:num>
-  <w:num w:numId="8" w16cid:durableId="397024053">
-    <w:abstractNumId w:val="15"/>
-  </w:num>
-  <w:num w:numId="9" w16cid:durableId="757948394">
-    <w:abstractNumId w:val="1"/>
-  </w:num>
-  <w:num w:numId="10" w16cid:durableId="1175416907">
-    <w:abstractNumId w:val="7"/>
-  </w:num>
-  <w:num w:numId="11" w16cid:durableId="1154183171">
-    <w:abstractNumId w:val="6"/>
-  </w:num>
-  <w:num w:numId="12" w16cid:durableId="810637073">
-    <w:abstractNumId w:val="17"/>
-  </w:num>
-  <w:num w:numId="13" w16cid:durableId="1941638812">
-    <w:abstractNumId w:val="9"/>
-  </w:num>
-  <w:num w:numId="14" w16cid:durableId="1729961984">
+  <w:num w:numId="19" w16cid:durableId="1316907967">
     <w:abstractNumId w:val="0"/>
-  </w:num>
-  <w:num w:numId="15" w16cid:durableId="731999510">
-    <w:abstractNumId w:val="14"/>
-  </w:num>
-  <w:num w:numId="16" w16cid:durableId="1518881184">
-    <w:abstractNumId w:val="3"/>
-  </w:num>
-  <w:num w:numId="17" w16cid:durableId="1630549744">
-    <w:abstractNumId w:val="16"/>
-  </w:num>
-  <w:num w:numId="18" w16cid:durableId="465466319">
-    <w:abstractNumId w:val="10"/>
   </w:num>
 </w:numbering>
 </file>
@@ -3622,7 +3700,6 @@
     <w:name w:val="Normal (Web)"/>
     <w:basedOn w:val="Normal"/>
     <w:uiPriority w:val="99"/>
-    <w:semiHidden/>
     <w:unhideWhenUsed/>
     <w:rsid w:val="008F0551"/>
     <w:pPr>

</xml_diff>